<commit_message>
Almost done with ex. 4
</commit_message>
<xml_diff>
--- a/Assignment1_ProgammingIntroduction_Spring2020.docx
+++ b/Assignment1_ProgammingIntroduction_Spring2020.docx
@@ -482,31 +482,40 @@
         </w:rPr>
         <w:t>Submit your self-reflection as a comment to the assignment</w:t>
       </w:r>
+      <w:r>
+        <w:t xml:space="preserve">. </w:t>
+      </w:r>
+    </w:p>
+    <w:p>
+      <w:pPr>
+        <w:pStyle w:val="Heading2"/>
+      </w:pPr>
+      <w:r>
+        <w:t>Grading scheme</w:t>
+      </w:r>
+    </w:p>
+    <w:p>
+      <w:r>
+        <w:t>Each method carries 1 point. You will be graded on the following aspects for each question:</w:t>
+      </w:r>
+    </w:p>
+    <w:p>
+      <w:pPr>
+        <w:spacing w:after="0"/>
+      </w:pPr>
+      <w:r>
+        <w:t xml:space="preserve">Logic (including </w:t>
+      </w:r>
+      <w:r>
+        <w:rPr>
+          <w:highlight w:val="red"/>
+        </w:rPr>
+        <w:t>appropriate organization of logic into methods</w:t>
+      </w:r>
       <w:bookmarkStart w:id="0" w:name="_GoBack"/>
       <w:bookmarkEnd w:id="0"/>
       <w:r>
-        <w:t xml:space="preserve">. </w:t>
-      </w:r>
-    </w:p>
-    <w:p>
-      <w:pPr>
-        <w:pStyle w:val="Heading2"/>
-      </w:pPr>
-      <w:r>
-        <w:t>Grading scheme</w:t>
-      </w:r>
-    </w:p>
-    <w:p>
-      <w:r>
-        <w:t>Each method carries 1 point. You will be graded on the following aspects for each question:</w:t>
-      </w:r>
-    </w:p>
-    <w:p>
-      <w:pPr>
-        <w:spacing w:after="0"/>
-      </w:pPr>
-      <w:r>
-        <w:t>Logic (including appropriate organization of logic into methods)</w:t>
+        <w:t>)</w:t>
       </w:r>
       <w:r>
         <w:tab/>
@@ -521,7 +530,13 @@
         <w:spacing w:after="0"/>
       </w:pPr>
       <w:r>
-        <w:t>Handling all reasonable corner cases</w:t>
+        <w:t xml:space="preserve">Handling all reasonable </w:t>
+      </w:r>
+      <w:r>
+        <w:rPr>
+          <w:highlight w:val="red"/>
+        </w:rPr>
+        <w:t>corner cases</w:t>
       </w:r>
       <w:r>
         <w:tab/>
@@ -10287,6 +10302,7 @@
     <w:lsdException w:name="HTML Sample" w:semiHidden="1" w:unhideWhenUsed="1"/>
     <w:lsdException w:name="HTML Typewriter" w:semiHidden="1" w:unhideWhenUsed="1"/>
     <w:lsdException w:name="HTML Variable" w:semiHidden="1" w:unhideWhenUsed="1"/>
+    <w:lsdException w:name="Normal Table" w:semiHidden="1" w:unhideWhenUsed="1"/>
     <w:lsdException w:name="annotation subject" w:semiHidden="1" w:unhideWhenUsed="1"/>
     <w:lsdException w:name="No List" w:semiHidden="1" w:unhideWhenUsed="1"/>
     <w:lsdException w:name="Outline List 1" w:semiHidden="1" w:unhideWhenUsed="1"/>
@@ -10330,8 +10346,10 @@
     <w:lsdException w:name="Table Elegant" w:semiHidden="1" w:unhideWhenUsed="1"/>
     <w:lsdException w:name="Table Professional" w:semiHidden="1" w:unhideWhenUsed="1"/>
     <w:lsdException w:name="Table Subtle 1" w:semiHidden="1" w:unhideWhenUsed="1"/>
+    <w:lsdException w:name="Table Subtle 2" w:semiHidden="1" w:unhideWhenUsed="1"/>
     <w:lsdException w:name="Table Web 1" w:semiHidden="1" w:unhideWhenUsed="1"/>
     <w:lsdException w:name="Table Web 2" w:semiHidden="1" w:unhideWhenUsed="1"/>
+    <w:lsdException w:name="Table Web 3" w:semiHidden="1" w:unhideWhenUsed="1"/>
     <w:lsdException w:name="Balloon Text" w:semiHidden="1" w:unhideWhenUsed="1"/>
     <w:lsdException w:name="Table Grid" w:uiPriority="39"/>
     <w:lsdException w:name="Table Theme" w:semiHidden="1" w:unhideWhenUsed="1"/>
@@ -11167,6 +11185,21 @@
 </file>
 
 <file path=customXml/item1.xml><?xml version="1.0" encoding="utf-8"?>
+<p:properties xmlns:p="http://schemas.microsoft.com/office/2006/metadata/properties" xmlns:xsi="http://www.w3.org/2001/XMLSchema-instance" xmlns:pc="http://schemas.microsoft.com/office/infopath/2007/PartnerControls">
+  <documentManagement/>
+</p:properties>
+</file>
+
+<file path=customXml/item2.xml><?xml version="1.0" encoding="utf-8"?>
+<?mso-contentType ?>
+<FormTemplates xmlns="http://schemas.microsoft.com/sharepoint/v3/contenttype/forms">
+  <Display>DocumentLibraryForm</Display>
+  <Edit>DocumentLibraryForm</Edit>
+  <New>DocumentLibraryForm</New>
+</FormTemplates>
+</file>
+
+<file path=customXml/item3.xml><?xml version="1.0" encoding="utf-8"?>
 <ct:contentTypeSchema xmlns:ct="http://schemas.microsoft.com/office/2006/metadata/contentType" xmlns:ma="http://schemas.microsoft.com/office/2006/metadata/properties/metaAttributes" ct:_="" ma:_="" ma:contentTypeName="Document" ma:contentTypeID="0x010100D5B1EA49E039D643B24DDEFA45E71B00" ma:contentTypeVersion="9" ma:contentTypeDescription="Create a new document." ma:contentTypeScope="" ma:versionID="bce016453323a2cba0a710815be4c8b0">
   <xsd:schema xmlns:xsd="http://www.w3.org/2001/XMLSchema" xmlns:xs="http://www.w3.org/2001/XMLSchema" xmlns:p="http://schemas.microsoft.com/office/2006/metadata/properties" xmlns:ns3="d1ca28ce-4250-4551-beaa-cdb392c8d529" targetNamespace="http://schemas.microsoft.com/office/2006/metadata/properties" ma:root="true" ma:fieldsID="634f24a9cf6263c2b373014d317f8865" ns3:_="">
     <xsd:import namespace="d1ca28ce-4250-4551-beaa-cdb392c8d529"/>
@@ -11344,22 +11377,24 @@
 </ct:contentTypeSchema>
 </file>
 
-<file path=customXml/item2.xml><?xml version="1.0" encoding="utf-8"?>
-<?mso-contentType ?>
-<FormTemplates xmlns="http://schemas.microsoft.com/sharepoint/v3/contenttype/forms">
-  <Display>DocumentLibraryForm</Display>
-  <Edit>DocumentLibraryForm</Edit>
-  <New>DocumentLibraryForm</New>
-</FormTemplates>
+<file path=customXml/itemProps1.xml><?xml version="1.0" encoding="utf-8"?>
+<ds:datastoreItem xmlns:ds="http://schemas.openxmlformats.org/officeDocument/2006/customXml" ds:itemID="{28E1519E-A07F-4614-916A-3A3E7CBD5003}">
+  <ds:schemaRefs>
+    <ds:schemaRef ds:uri="http://schemas.microsoft.com/office/2006/metadata/properties"/>
+    <ds:schemaRef ds:uri="http://schemas.microsoft.com/office/infopath/2007/PartnerControls"/>
+  </ds:schemaRefs>
+</ds:datastoreItem>
 </file>
 
-<file path=customXml/item3.xml><?xml version="1.0" encoding="utf-8"?>
-<p:properties xmlns:p="http://schemas.microsoft.com/office/2006/metadata/properties" xmlns:xsi="http://www.w3.org/2001/XMLSchema-instance" xmlns:pc="http://schemas.microsoft.com/office/infopath/2007/PartnerControls">
-  <documentManagement/>
-</p:properties>
+<file path=customXml/itemProps2.xml><?xml version="1.0" encoding="utf-8"?>
+<ds:datastoreItem xmlns:ds="http://schemas.openxmlformats.org/officeDocument/2006/customXml" ds:itemID="{43EC3975-08B6-4FB5-9E92-FEB5BCBDBC37}">
+  <ds:schemaRefs>
+    <ds:schemaRef ds:uri="http://schemas.microsoft.com/sharepoint/v3/contenttype/forms"/>
+  </ds:schemaRefs>
+</ds:datastoreItem>
 </file>
 
-<file path=customXml/itemProps1.xml><?xml version="1.0" encoding="utf-8"?>
+<file path=customXml/itemProps3.xml><?xml version="1.0" encoding="utf-8"?>
 <ds:datastoreItem xmlns:ds="http://schemas.openxmlformats.org/officeDocument/2006/customXml" ds:itemID="{A8C43154-376E-47B9-B883-29D8F2ED655F}">
   <ds:schemaRefs>
     <ds:schemaRef ds:uri="http://schemas.microsoft.com/office/2006/metadata/contentType"/>
@@ -11375,21 +11410,4 @@
     <ds:schemaRef ds:uri="http://schemas.microsoft.com/internal/obd"/>
   </ds:schemaRefs>
 </ds:datastoreItem>
-</file>
-
-<file path=customXml/itemProps2.xml><?xml version="1.0" encoding="utf-8"?>
-<ds:datastoreItem xmlns:ds="http://schemas.openxmlformats.org/officeDocument/2006/customXml" ds:itemID="{43EC3975-08B6-4FB5-9E92-FEB5BCBDBC37}">
-  <ds:schemaRefs>
-    <ds:schemaRef ds:uri="http://schemas.microsoft.com/sharepoint/v3/contenttype/forms"/>
-  </ds:schemaRefs>
-</ds:datastoreItem>
-</file>
-
-<file path=customXml/itemProps3.xml><?xml version="1.0" encoding="utf-8"?>
-<ds:datastoreItem xmlns:ds="http://schemas.openxmlformats.org/officeDocument/2006/customXml" ds:itemID="{28E1519E-A07F-4614-916A-3A3E7CBD5003}">
-  <ds:schemaRefs>
-    <ds:schemaRef ds:uri="http://schemas.microsoft.com/office/2006/metadata/properties"/>
-    <ds:schemaRef ds:uri="http://schemas.microsoft.com/office/infopath/2007/PartnerControls"/>
-  </ds:schemaRefs>
-</ds:datastoreItem>
 </file>
</xml_diff>

<commit_message>
comments up to problem 2
</commit_message>
<xml_diff>
--- a/Assignment1_ProgammingIntroduction_Spring2020.docx
+++ b/Assignment1_ProgammingIntroduction_Spring2020.docx
@@ -512,58 +512,64 @@
         </w:rPr>
         <w:t>appropriate organization of logic into methods</w:t>
       </w:r>
+      <w:r>
+        <w:t>)</w:t>
+      </w:r>
+      <w:r>
+        <w:tab/>
+      </w:r>
+      <w:r>
+        <w:tab/>
+        <w:t>: 0.5</w:t>
+      </w:r>
+    </w:p>
+    <w:p>
+      <w:pPr>
+        <w:spacing w:after="0"/>
+      </w:pPr>
+      <w:r>
+        <w:t xml:space="preserve">Handling all reasonable </w:t>
+      </w:r>
+      <w:r>
+        <w:rPr>
+          <w:highlight w:val="red"/>
+        </w:rPr>
+        <w:t>corner cases</w:t>
+      </w:r>
+      <w:r>
+        <w:tab/>
+      </w:r>
+      <w:r>
+        <w:tab/>
+      </w:r>
+      <w:r>
+        <w:tab/>
+      </w:r>
+      <w:r>
+        <w:tab/>
+      </w:r>
+      <w:r>
+        <w:tab/>
+      </w:r>
+      <w:r>
+        <w:tab/>
+        <w:t>: 0.2</w:t>
+      </w:r>
+    </w:p>
+    <w:p>
+      <w:pPr>
+        <w:spacing w:after="0"/>
+      </w:pPr>
+      <w:r>
+        <w:rPr>
+          <w:highlight w:val="yellow"/>
+        </w:rPr>
+        <w:t>Descriptive comments explaining the logic</w:t>
+      </w:r>
       <w:bookmarkStart w:id="0" w:name="_GoBack"/>
       <w:bookmarkEnd w:id="0"/>
       <w:r>
-        <w:t>)</w:t>
-      </w:r>
-      <w:r>
-        <w:tab/>
-      </w:r>
-      <w:r>
-        <w:tab/>
-        <w:t>: 0.5</w:t>
-      </w:r>
-    </w:p>
-    <w:p>
-      <w:pPr>
-        <w:spacing w:after="0"/>
-      </w:pPr>
-      <w:r>
-        <w:t xml:space="preserve">Handling all reasonable </w:t>
-      </w:r>
-      <w:r>
-        <w:rPr>
-          <w:highlight w:val="red"/>
-        </w:rPr>
-        <w:t>corner cases</w:t>
-      </w:r>
-      <w:r>
-        <w:tab/>
-      </w:r>
-      <w:r>
-        <w:tab/>
-      </w:r>
-      <w:r>
-        <w:tab/>
-      </w:r>
-      <w:r>
-        <w:tab/>
-      </w:r>
-      <w:r>
-        <w:tab/>
-      </w:r>
-      <w:r>
-        <w:tab/>
-        <w:t>: 0.2</w:t>
-      </w:r>
-    </w:p>
-    <w:p>
-      <w:pPr>
-        <w:spacing w:after="0"/>
-      </w:pPr>
-      <w:r>
-        <w:t>Descriptive comments explaining the logic to reviewer</w:t>
+        <w:t xml:space="preserve"> to reviewer</w:t>
       </w:r>
       <w:r>
         <w:tab/>
@@ -10196,7 +10202,7 @@
       </w:pPr>
     </w:pPrDefault>
   </w:docDefaults>
-  <w:latentStyles w:defLockedState="0" w:defUIPriority="99" w:defSemiHidden="0" w:defUnhideWhenUsed="0" w:defQFormat="0" w:count="375">
+  <w:latentStyles w:defLockedState="0" w:defUIPriority="99" w:defSemiHidden="0" w:defUnhideWhenUsed="0" w:defQFormat="0" w:count="377">
     <w:lsdException w:name="Normal" w:uiPriority="0" w:qFormat="1"/>
     <w:lsdException w:name="heading 1" w:uiPriority="9" w:qFormat="1"/>
     <w:lsdException w:name="heading 2" w:semiHidden="1" w:uiPriority="9" w:unhideWhenUsed="1" w:qFormat="1"/>
@@ -10302,7 +10308,6 @@
     <w:lsdException w:name="HTML Sample" w:semiHidden="1" w:unhideWhenUsed="1"/>
     <w:lsdException w:name="HTML Typewriter" w:semiHidden="1" w:unhideWhenUsed="1"/>
     <w:lsdException w:name="HTML Variable" w:semiHidden="1" w:unhideWhenUsed="1"/>
-    <w:lsdException w:name="Normal Table" w:semiHidden="1" w:unhideWhenUsed="1"/>
     <w:lsdException w:name="annotation subject" w:semiHidden="1" w:unhideWhenUsed="1"/>
     <w:lsdException w:name="No List" w:semiHidden="1" w:unhideWhenUsed="1"/>
     <w:lsdException w:name="Outline List 1" w:semiHidden="1" w:unhideWhenUsed="1"/>
@@ -10348,11 +10353,9 @@
     <w:lsdException w:name="Table Subtle 1" w:semiHidden="1" w:unhideWhenUsed="1"/>
     <w:lsdException w:name="Table Subtle 2" w:semiHidden="1" w:unhideWhenUsed="1"/>
     <w:lsdException w:name="Table Web 1" w:semiHidden="1" w:unhideWhenUsed="1"/>
-    <w:lsdException w:name="Table Web 2" w:semiHidden="1" w:unhideWhenUsed="1"/>
     <w:lsdException w:name="Table Web 3" w:semiHidden="1" w:unhideWhenUsed="1"/>
     <w:lsdException w:name="Balloon Text" w:semiHidden="1" w:unhideWhenUsed="1"/>
     <w:lsdException w:name="Table Grid" w:uiPriority="39"/>
-    <w:lsdException w:name="Table Theme" w:semiHidden="1" w:unhideWhenUsed="1"/>
     <w:lsdException w:name="Placeholder Text" w:semiHidden="1"/>
     <w:lsdException w:name="No Spacing" w:uiPriority="1" w:qFormat="1"/>
     <w:lsdException w:name="Light Shading" w:uiPriority="60"/>
@@ -10572,6 +10575,8 @@
     <w:lsdException w:name="Smart Hyperlink" w:semiHidden="1" w:unhideWhenUsed="1"/>
     <w:lsdException w:name="Hashtag" w:semiHidden="1" w:unhideWhenUsed="1"/>
     <w:lsdException w:name="Unresolved Mention" w:semiHidden="1" w:unhideWhenUsed="1"/>
+    <w:lsdException w:name="Smart Link" w:semiHidden="1" w:unhideWhenUsed="1"/>
+    <w:lsdException w:name="Smart Link Error" w:semiHidden="1" w:unhideWhenUsed="1"/>
   </w:latentStyles>
   <w:style w:type="paragraph" w:default="1" w:styleId="Normal">
     <w:name w:val="Normal"/>
@@ -11185,21 +11190,6 @@
 </file>
 
 <file path=customXml/item1.xml><?xml version="1.0" encoding="utf-8"?>
-<p:properties xmlns:p="http://schemas.microsoft.com/office/2006/metadata/properties" xmlns:xsi="http://www.w3.org/2001/XMLSchema-instance" xmlns:pc="http://schemas.microsoft.com/office/infopath/2007/PartnerControls">
-  <documentManagement/>
-</p:properties>
-</file>
-
-<file path=customXml/item2.xml><?xml version="1.0" encoding="utf-8"?>
-<?mso-contentType ?>
-<FormTemplates xmlns="http://schemas.microsoft.com/sharepoint/v3/contenttype/forms">
-  <Display>DocumentLibraryForm</Display>
-  <Edit>DocumentLibraryForm</Edit>
-  <New>DocumentLibraryForm</New>
-</FormTemplates>
-</file>
-
-<file path=customXml/item3.xml><?xml version="1.0" encoding="utf-8"?>
 <ct:contentTypeSchema xmlns:ct="http://schemas.microsoft.com/office/2006/metadata/contentType" xmlns:ma="http://schemas.microsoft.com/office/2006/metadata/properties/metaAttributes" ct:_="" ma:_="" ma:contentTypeName="Document" ma:contentTypeID="0x010100D5B1EA49E039D643B24DDEFA45E71B00" ma:contentTypeVersion="9" ma:contentTypeDescription="Create a new document." ma:contentTypeScope="" ma:versionID="bce016453323a2cba0a710815be4c8b0">
   <xsd:schema xmlns:xsd="http://www.w3.org/2001/XMLSchema" xmlns:xs="http://www.w3.org/2001/XMLSchema" xmlns:p="http://schemas.microsoft.com/office/2006/metadata/properties" xmlns:ns3="d1ca28ce-4250-4551-beaa-cdb392c8d529" targetNamespace="http://schemas.microsoft.com/office/2006/metadata/properties" ma:root="true" ma:fieldsID="634f24a9cf6263c2b373014d317f8865" ns3:_="">
     <xsd:import namespace="d1ca28ce-4250-4551-beaa-cdb392c8d529"/>
@@ -11377,24 +11367,22 @@
 </ct:contentTypeSchema>
 </file>
 
-<file path=customXml/itemProps1.xml><?xml version="1.0" encoding="utf-8"?>
-<ds:datastoreItem xmlns:ds="http://schemas.openxmlformats.org/officeDocument/2006/customXml" ds:itemID="{28E1519E-A07F-4614-916A-3A3E7CBD5003}">
-  <ds:schemaRefs>
-    <ds:schemaRef ds:uri="http://schemas.microsoft.com/office/2006/metadata/properties"/>
-    <ds:schemaRef ds:uri="http://schemas.microsoft.com/office/infopath/2007/PartnerControls"/>
-  </ds:schemaRefs>
-</ds:datastoreItem>
+<file path=customXml/item2.xml><?xml version="1.0" encoding="utf-8"?>
+<?mso-contentType ?>
+<FormTemplates xmlns="http://schemas.microsoft.com/sharepoint/v3/contenttype/forms">
+  <Display>DocumentLibraryForm</Display>
+  <Edit>DocumentLibraryForm</Edit>
+  <New>DocumentLibraryForm</New>
+</FormTemplates>
 </file>
 
-<file path=customXml/itemProps2.xml><?xml version="1.0" encoding="utf-8"?>
-<ds:datastoreItem xmlns:ds="http://schemas.openxmlformats.org/officeDocument/2006/customXml" ds:itemID="{43EC3975-08B6-4FB5-9E92-FEB5BCBDBC37}">
-  <ds:schemaRefs>
-    <ds:schemaRef ds:uri="http://schemas.microsoft.com/sharepoint/v3/contenttype/forms"/>
-  </ds:schemaRefs>
-</ds:datastoreItem>
+<file path=customXml/item3.xml><?xml version="1.0" encoding="utf-8"?>
+<p:properties xmlns:p="http://schemas.microsoft.com/office/2006/metadata/properties" xmlns:xsi="http://www.w3.org/2001/XMLSchema-instance" xmlns:pc="http://schemas.microsoft.com/office/infopath/2007/PartnerControls">
+  <documentManagement/>
+</p:properties>
 </file>
 
-<file path=customXml/itemProps3.xml><?xml version="1.0" encoding="utf-8"?>
+<file path=customXml/itemProps1.xml><?xml version="1.0" encoding="utf-8"?>
 <ds:datastoreItem xmlns:ds="http://schemas.openxmlformats.org/officeDocument/2006/customXml" ds:itemID="{A8C43154-376E-47B9-B883-29D8F2ED655F}">
   <ds:schemaRefs>
     <ds:schemaRef ds:uri="http://schemas.microsoft.com/office/2006/metadata/contentType"/>
@@ -11410,4 +11398,21 @@
     <ds:schemaRef ds:uri="http://schemas.microsoft.com/internal/obd"/>
   </ds:schemaRefs>
 </ds:datastoreItem>
+</file>
+
+<file path=customXml/itemProps2.xml><?xml version="1.0" encoding="utf-8"?>
+<ds:datastoreItem xmlns:ds="http://schemas.openxmlformats.org/officeDocument/2006/customXml" ds:itemID="{43EC3975-08B6-4FB5-9E92-FEB5BCBDBC37}">
+  <ds:schemaRefs>
+    <ds:schemaRef ds:uri="http://schemas.microsoft.com/sharepoint/v3/contenttype/forms"/>
+  </ds:schemaRefs>
+</ds:datastoreItem>
+</file>
+
+<file path=customXml/itemProps3.xml><?xml version="1.0" encoding="utf-8"?>
+<ds:datastoreItem xmlns:ds="http://schemas.openxmlformats.org/officeDocument/2006/customXml" ds:itemID="{28E1519E-A07F-4614-916A-3A3E7CBD5003}">
+  <ds:schemaRefs>
+    <ds:schemaRef ds:uri="http://schemas.microsoft.com/office/2006/metadata/properties"/>
+    <ds:schemaRef ds:uri="http://schemas.microsoft.com/office/infopath/2007/PartnerControls"/>
+  </ds:schemaRefs>
+</ds:datastoreItem>
 </file>
</xml_diff>